<commit_message>
Update Technical Safety Concept document
</commit_message>
<xml_diff>
--- a/Template_Files/03_FunctionalSafetyConcept_LaneAssistance_Template.docx
+++ b/Template_Files/03_FunctionalSafetyConcept_LaneAssistance_Template.docx
@@ -328,14 +328,7 @@
           <w:b/>
           <w:color w:val="B7B7B7"/>
         </w:rPr>
-        <w:t>For example, if this were your first draft or first s</w:t>
-      </w:r>
-      <w:r>
-        <w:rPr>
-          <w:b/>
-          <w:color w:val="B7B7B7"/>
-        </w:rPr>
-        <w:t>ubmission, you might say version 1.0. If this is a second submission attempt, then you'd add a second line with a new date and version 2.0]</w:t>
+        <w:t>For example, if this were your first draft or first submission, you might say version 1.0. If this is a second submission attempt, then you'd add a second line with a new date and version 2.0]</w:t>
       </w:r>
     </w:p>
     <w:p>
@@ -864,14 +857,7 @@
           <w:b/>
           <w:color w:val="B7B7B7"/>
         </w:rPr>
-        <w:t>[Instructions: We have provided a table of contents. If you change the document structure, please update the table of contents accordingly. The table of contents should show each section of the document and page numbers or links. Most word processors can d</w:t>
-      </w:r>
-      <w:r>
-        <w:rPr>
-          <w:b/>
-          <w:color w:val="B7B7B7"/>
-        </w:rPr>
-        <w:t xml:space="preserve">o this for you. In </w:t>
+        <w:t xml:space="preserve">[Instructions: We have provided a table of contents. If you change the document structure, please update the table of contents accordingly. The table of contents should show each section of the document and page numbers or links. Most word processors can do this for you. In </w:t>
       </w:r>
       <w:hyperlink r:id="rId8">
         <w:r>
@@ -1154,14 +1140,7 @@
                 <w:color w:val="1155CC"/>
                 <w:u w:val="single"/>
               </w:rPr>
-              <w:t>Allocation of Func</w:t>
-            </w:r>
-            <w:r>
-              <w:rPr>
-                <w:color w:val="1155CC"/>
-                <w:u w:val="single"/>
-              </w:rPr>
-              <w:t>tional Safety Requirements to Architecture Elements</w:t>
+              <w:t>Allocation of Functional Safety Requirements to Architecture Elements</w:t>
             </w:r>
           </w:hyperlink>
         </w:p>
@@ -1311,14 +1290,7 @@
           <w:b/>
           <w:color w:val="B7B7B7"/>
         </w:rPr>
-        <w:t>Provide the lane departure warning and lane keeping assistance safety goals as discussed in the lessons and derived in the hazard a</w:t>
-      </w:r>
-      <w:r>
-        <w:rPr>
-          <w:b/>
-          <w:color w:val="B7B7B7"/>
-        </w:rPr>
-        <w:t xml:space="preserve">nalysis and risk assessment. </w:t>
+        <w:t xml:space="preserve">Provide the lane departure warning and lane keeping assistance safety goals as discussed in the lessons and derived in the hazard analysis and risk assessment. </w:t>
       </w:r>
     </w:p>
     <w:p>
@@ -1680,14 +1652,7 @@
           <w:b/>
           <w:color w:val="B7B7B7"/>
         </w:rPr>
-        <w:t xml:space="preserve">[Instructions: Provide a description for each of the item elements; what is each element's purpose in </w:t>
-      </w:r>
-      <w:r>
-        <w:rPr>
-          <w:b/>
-          <w:color w:val="B7B7B7"/>
-        </w:rPr>
-        <w:t>the lane assistance item? ]</w:t>
+        <w:t>[Instructions: Provide a description for each of the item elements; what is each element's purpose in the lane assistance item? ]</w:t>
       </w:r>
     </w:p>
     <w:p/>
@@ -2171,14 +2136,7 @@
           <w:b/>
           <w:color w:val="B7B7B7"/>
         </w:rPr>
-        <w:t>[Instructions: Fill in the functional safety analysis table belo</w:t>
-      </w:r>
-      <w:r>
-        <w:rPr>
-          <w:b/>
-          <w:color w:val="B7B7B7"/>
-        </w:rPr>
-        <w:t>w.]</w:t>
+        <w:t>[Instructions: Fill in the functional safety analysis table below.]</w:t>
       </w:r>
     </w:p>
     <w:p/>
@@ -2953,7 +2911,7 @@
               <w:spacing w:line="240" w:lineRule="auto"/>
             </w:pPr>
             <w:r>
-              <w:t>Turn the system off.</w:t>
+              <w:t>Set oscillating torque to 0.</w:t>
             </w:r>
           </w:p>
         </w:tc>
@@ -3084,8 +3042,10 @@
               <w:spacing w:line="240" w:lineRule="auto"/>
             </w:pPr>
             <w:r>
-              <w:t>Turn the system off.</w:t>
-            </w:r>
+              <w:t>Set oscillating torque to 0.</w:t>
+            </w:r>
+            <w:bookmarkStart w:id="17" w:name="_GoBack"/>
+            <w:bookmarkEnd w:id="17"/>
           </w:p>
         </w:tc>
       </w:tr>
@@ -3974,8 +3934,8 @@
         <w:pStyle w:val="Heading2"/>
         <w:contextualSpacing w:val="0"/>
       </w:pPr>
-      <w:bookmarkStart w:id="17" w:name="_74udkdvf7nod" w:colFirst="0" w:colLast="0"/>
-      <w:bookmarkEnd w:id="17"/>
+      <w:bookmarkStart w:id="18" w:name="_74udkdvf7nod" w:colFirst="0" w:colLast="0"/>
+      <w:bookmarkEnd w:id="18"/>
       <w:r>
         <w:t>Refinement of the System Architecture</w:t>
       </w:r>
@@ -4050,13 +4010,10 @@
         <w:pStyle w:val="Heading2"/>
         <w:contextualSpacing w:val="0"/>
       </w:pPr>
-      <w:bookmarkStart w:id="18" w:name="_g2lqf7kmbspk" w:colFirst="0" w:colLast="0"/>
-      <w:bookmarkEnd w:id="18"/>
+      <w:bookmarkStart w:id="19" w:name="_g2lqf7kmbspk" w:colFirst="0" w:colLast="0"/>
+      <w:bookmarkEnd w:id="19"/>
       <w:r>
-        <w:t>Allocation of Functional Safety Requirement</w:t>
-      </w:r>
-      <w:r>
-        <w:t>s to Architecture Elements</w:t>
+        <w:t>Allocation of Functional Safety Requirements to Architecture Elements</w:t>
       </w:r>
     </w:p>
     <w:p>
@@ -4169,13 +4126,7 @@
               <w:rPr>
                 <w:b/>
               </w:rPr>
-              <w:t>Electronic Pow</w:t>
-            </w:r>
-            <w:r>
-              <w:rPr>
-                <w:b/>
-              </w:rPr>
-              <w:t>er Steering ECU</w:t>
+              <w:t>Electronic Power Steering ECU</w:t>
             </w:r>
           </w:p>
         </w:tc>
@@ -4297,10 +4248,7 @@
               <w:widowControl w:val="0"/>
             </w:pPr>
             <w:r>
-              <w:t xml:space="preserve">The electronic power steering ECU </w:t>
-            </w:r>
-            <w:r>
-              <w:t>shall ensure that the lane departure oscillating torque amplitude is below Max_Torque_Amplitude</w:t>
+              <w:t>The electronic power steering ECU shall ensure that the lane departure oscillating torque amplitude is below Max_Torque_Amplitude</w:t>
             </w:r>
           </w:p>
         </w:tc>
@@ -4446,10 +4394,7 @@
               <w:widowControl w:val="0"/>
             </w:pPr>
             <w:r>
-              <w:t>The electronic power steering ECU</w:t>
-            </w:r>
-            <w:r>
-              <w:t xml:space="preserve"> shall ensure that the lane departure oscillating torque frequency is bellow Max_Torque_Frecuency</w:t>
+              <w:t>The electronic power steering ECU shall ensure that the lane departure oscillating torque frequency is bellow Max_Torque_Frecuency</w:t>
             </w:r>
           </w:p>
         </w:tc>
@@ -4717,8 +4662,8 @@
         <w:pStyle w:val="Heading2"/>
         <w:contextualSpacing w:val="0"/>
       </w:pPr>
-      <w:bookmarkStart w:id="19" w:name="_4w6r8buy4lrp" w:colFirst="0" w:colLast="0"/>
-      <w:bookmarkEnd w:id="19"/>
+      <w:bookmarkStart w:id="20" w:name="_4w6r8buy4lrp" w:colFirst="0" w:colLast="0"/>
+      <w:bookmarkEnd w:id="20"/>
       <w:r>
         <w:t>Warning and Degradation Concept</w:t>
       </w:r>
@@ -5094,8 +5039,6 @@
             <w:r>
               <w:t>A light in the dashboard.</w:t>
             </w:r>
-            <w:bookmarkStart w:id="20" w:name="_GoBack"/>
-            <w:bookmarkEnd w:id="20"/>
           </w:p>
         </w:tc>
       </w:tr>

</xml_diff>

<commit_message>
update function safety concept document
</commit_message>
<xml_diff>
--- a/Template_Files/03_FunctionalSafetyConcept_LaneAssistance_Template.docx
+++ b/Template_Files/03_FunctionalSafetyConcept_LaneAssistance_Template.docx
@@ -1199,27 +1199,23 @@
     <w:p>
       <w:pPr>
         <w:rPr>
-          <w:b/>
           <w:color w:val="000000" w:themeColor="text1"/>
         </w:rPr>
       </w:pPr>
       <w:r>
         <w:rPr>
-          <w:b/>
           <w:color w:val="000000" w:themeColor="text1"/>
         </w:rPr>
         <w:t xml:space="preserve">The ultimate goal of the functional safety is to reduce the </w:t>
       </w:r>
       <w:r>
         <w:rPr>
-          <w:b/>
           <w:color w:val="000000" w:themeColor="text1"/>
         </w:rPr>
         <w:t>risk to acceptable levels.</w:t>
       </w:r>
       <w:r>
         <w:rPr>
-          <w:b/>
           <w:color w:val="000000" w:themeColor="text1"/>
         </w:rPr>
         <w:t xml:space="preserve"> For that, and with the system architectural design we define functional safety requirements and the allocate them to its appropriate place in the system item architecture.</w:t>
@@ -1350,7 +1346,8 @@
     <w:tbl>
       <w:tblPr>
         <w:tblStyle w:val="a0"/>
-        <w:tblW w:w="9360" w:type="dxa"/>
+        <w:tblW w:w="9402" w:type="dxa"/>
+        <w:tblInd w:w="-42" w:type="dxa"/>
         <w:tblBorders>
           <w:top w:val="single" w:sz="8" w:space="0" w:color="000000"/>
           <w:left w:val="single" w:sz="8" w:space="0" w:color="000000"/>
@@ -1363,13 +1360,13 @@
         <w:tblLook w:val="0600" w:firstRow="0" w:lastRow="0" w:firstColumn="0" w:lastColumn="0" w:noHBand="1" w:noVBand="1"/>
       </w:tblPr>
       <w:tblGrid>
-        <w:gridCol w:w="2055"/>
+        <w:gridCol w:w="2097"/>
         <w:gridCol w:w="7305"/>
       </w:tblGrid>
       <w:tr>
         <w:tc>
           <w:tcPr>
-            <w:tcW w:w="2055" w:type="dxa"/>
+            <w:tcW w:w="2097" w:type="dxa"/>
             <w:shd w:val="clear" w:color="auto" w:fill="B7B7B7"/>
             <w:tcMar>
               <w:top w:w="100" w:type="dxa"/>
@@ -1425,7 +1422,7 @@
       <w:tr>
         <w:tc>
           <w:tcPr>
-            <w:tcW w:w="2055" w:type="dxa"/>
+            <w:tcW w:w="2097" w:type="dxa"/>
             <w:tcMar>
               <w:top w:w="100" w:type="dxa"/>
               <w:left w:w="100" w:type="dxa"/>
@@ -1493,7 +1490,7 @@
       <w:tr>
         <w:tc>
           <w:tcPr>
-            <w:tcW w:w="2055" w:type="dxa"/>
+            <w:tcW w:w="2097" w:type="dxa"/>
             <w:tcMar>
               <w:top w:w="100" w:type="dxa"/>
               <w:left w:w="100" w:type="dxa"/>
@@ -1557,6 +1554,138 @@
           </w:p>
         </w:tc>
       </w:tr>
+      <w:tr>
+        <w:tc>
+          <w:tcPr>
+            <w:tcW w:w="2097" w:type="dxa"/>
+            <w:tcMar>
+              <w:top w:w="100" w:type="dxa"/>
+              <w:left w:w="100" w:type="dxa"/>
+              <w:bottom w:w="100" w:type="dxa"/>
+              <w:right w:w="100" w:type="dxa"/>
+            </w:tcMar>
+          </w:tcPr>
+          <w:p>
+            <w:pPr>
+              <w:widowControl w:val="0"/>
+              <w:spacing w:line="240" w:lineRule="auto"/>
+            </w:pPr>
+            <w:r>
+              <w:t>Safety_Goal_03</w:t>
+            </w:r>
+          </w:p>
+        </w:tc>
+        <w:tc>
+          <w:tcPr>
+            <w:tcW w:w="7305" w:type="dxa"/>
+            <w:tcMar>
+              <w:top w:w="100" w:type="dxa"/>
+              <w:left w:w="100" w:type="dxa"/>
+              <w:bottom w:w="100" w:type="dxa"/>
+              <w:right w:w="100" w:type="dxa"/>
+            </w:tcMar>
+          </w:tcPr>
+          <w:p>
+            <w:pPr>
+              <w:numPr>
+                <w:ilvl w:val="0"/>
+                <w:numId w:val="3"/>
+              </w:numPr>
+              <w:pBdr>
+                <w:top w:val="none" w:sz="0" w:space="0" w:color="auto"/>
+                <w:left w:val="none" w:sz="0" w:space="0" w:color="auto"/>
+                <w:bottom w:val="none" w:sz="0" w:space="0" w:color="auto"/>
+                <w:right w:val="none" w:sz="0" w:space="0" w:color="auto"/>
+                <w:between w:val="none" w:sz="0" w:space="0" w:color="auto"/>
+              </w:pBdr>
+              <w:shd w:val="clear" w:color="auto" w:fill="FFFFFF"/>
+              <w:spacing w:line="240" w:lineRule="auto"/>
+              <w:ind w:left="0"/>
+              <w:textAlignment w:val="baseline"/>
+              <w:rPr>
+                <w:rFonts w:eastAsia="Times New Roman"/>
+                <w:color w:val="000000" w:themeColor="text1"/>
+                <w:lang w:val="en-GB"/>
+              </w:rPr>
+            </w:pPr>
+            <w:r>
+              <w:rPr>
+                <w:rFonts w:eastAsia="Times New Roman"/>
+                <w:color w:val="000000" w:themeColor="text1"/>
+                <w:lang w:val="en-GB"/>
+              </w:rPr>
+              <w:t>The oscillating steering torque shall be deactivated when driving backwards.</w:t>
+            </w:r>
+          </w:p>
+        </w:tc>
+      </w:tr>
+      <w:tr>
+        <w:tc>
+          <w:tcPr>
+            <w:tcW w:w="2097" w:type="dxa"/>
+            <w:tcMar>
+              <w:top w:w="100" w:type="dxa"/>
+              <w:left w:w="100" w:type="dxa"/>
+              <w:bottom w:w="100" w:type="dxa"/>
+              <w:right w:w="100" w:type="dxa"/>
+            </w:tcMar>
+          </w:tcPr>
+          <w:p>
+            <w:pPr>
+              <w:widowControl w:val="0"/>
+              <w:spacing w:line="240" w:lineRule="auto"/>
+            </w:pPr>
+            <w:r>
+              <w:t>Safety_Goal_04</w:t>
+            </w:r>
+          </w:p>
+        </w:tc>
+        <w:tc>
+          <w:tcPr>
+            <w:tcW w:w="7305" w:type="dxa"/>
+            <w:tcMar>
+              <w:top w:w="100" w:type="dxa"/>
+              <w:left w:w="100" w:type="dxa"/>
+              <w:bottom w:w="100" w:type="dxa"/>
+              <w:right w:w="100" w:type="dxa"/>
+            </w:tcMar>
+          </w:tcPr>
+          <w:p>
+            <w:pPr>
+              <w:numPr>
+                <w:ilvl w:val="0"/>
+                <w:numId w:val="3"/>
+              </w:numPr>
+              <w:pBdr>
+                <w:top w:val="none" w:sz="0" w:space="0" w:color="auto"/>
+                <w:left w:val="none" w:sz="0" w:space="0" w:color="auto"/>
+                <w:bottom w:val="none" w:sz="0" w:space="0" w:color="auto"/>
+                <w:right w:val="none" w:sz="0" w:space="0" w:color="auto"/>
+                <w:between w:val="none" w:sz="0" w:space="0" w:color="auto"/>
+              </w:pBdr>
+              <w:shd w:val="clear" w:color="auto" w:fill="FFFFFF"/>
+              <w:spacing w:line="240" w:lineRule="auto"/>
+              <w:ind w:left="0"/>
+              <w:textAlignment w:val="baseline"/>
+              <w:rPr>
+                <w:rFonts w:eastAsia="Times New Roman"/>
+                <w:color w:val="000000" w:themeColor="text1"/>
+                <w:lang w:val="en-GB"/>
+              </w:rPr>
+            </w:pPr>
+            <w:r>
+              <w:rPr>
+                <w:rFonts w:eastAsia="Times New Roman"/>
+                <w:color w:val="000000" w:themeColor="text1"/>
+                <w:lang w:val="en-GB"/>
+              </w:rPr>
+              <w:t>The lane keeping assistance function shall be deactivated when there is a problem with the camera subsystem responsible of the lane tracking.</w:t>
+            </w:r>
+            <w:bookmarkStart w:id="12" w:name="_GoBack"/>
+            <w:bookmarkEnd w:id="12"/>
+          </w:p>
+        </w:tc>
+      </w:tr>
     </w:tbl>
     <w:p/>
     <w:p>
@@ -1564,8 +1693,8 @@
         <w:pStyle w:val="Heading2"/>
         <w:contextualSpacing w:val="0"/>
       </w:pPr>
-      <w:bookmarkStart w:id="12" w:name="_s0p6ihti6jgk" w:colFirst="0" w:colLast="0"/>
-      <w:bookmarkEnd w:id="12"/>
+      <w:bookmarkStart w:id="13" w:name="_s0p6ihti6jgk" w:colFirst="0" w:colLast="0"/>
+      <w:bookmarkEnd w:id="13"/>
       <w:r>
         <w:t>Preliminary Architecture</w:t>
       </w:r>
@@ -1640,8 +1769,8 @@
         <w:pStyle w:val="Heading3"/>
         <w:contextualSpacing w:val="0"/>
       </w:pPr>
-      <w:bookmarkStart w:id="13" w:name="_cqb49updinx4" w:colFirst="0" w:colLast="0"/>
-      <w:bookmarkEnd w:id="13"/>
+      <w:bookmarkStart w:id="14" w:name="_cqb49updinx4" w:colFirst="0" w:colLast="0"/>
+      <w:bookmarkEnd w:id="14"/>
       <w:r>
         <w:t>Description of architecture elements</w:t>
       </w:r>
@@ -2055,8 +2184,8 @@
         <w:pStyle w:val="Heading1"/>
         <w:contextualSpacing w:val="0"/>
       </w:pPr>
-      <w:bookmarkStart w:id="14" w:name="_v8l7qfui8b16" w:colFirst="0" w:colLast="0"/>
-      <w:bookmarkEnd w:id="14"/>
+      <w:bookmarkStart w:id="15" w:name="_v8l7qfui8b16" w:colFirst="0" w:colLast="0"/>
+      <w:bookmarkEnd w:id="15"/>
       <w:r>
         <w:t>Functional Safety Concept</w:t>
       </w:r>
@@ -2123,8 +2252,8 @@
         <w:pStyle w:val="Heading2"/>
         <w:contextualSpacing w:val="0"/>
       </w:pPr>
-      <w:bookmarkStart w:id="15" w:name="_mtn6qbhgsr36" w:colFirst="0" w:colLast="0"/>
-      <w:bookmarkEnd w:id="15"/>
+      <w:bookmarkStart w:id="16" w:name="_mtn6qbhgsr36" w:colFirst="0" w:colLast="0"/>
+      <w:bookmarkEnd w:id="16"/>
       <w:r>
         <w:t>Functional Safety Analysis</w:t>
       </w:r>
@@ -2607,8 +2736,8 @@
         <w:pStyle w:val="Heading2"/>
         <w:contextualSpacing w:val="0"/>
       </w:pPr>
-      <w:bookmarkStart w:id="16" w:name="_frlc9y84ede8" w:colFirst="0" w:colLast="0"/>
-      <w:bookmarkEnd w:id="16"/>
+      <w:bookmarkStart w:id="17" w:name="_frlc9y84ede8" w:colFirst="0" w:colLast="0"/>
+      <w:bookmarkEnd w:id="17"/>
       <w:r>
         <w:t>Functional Safety Requirements</w:t>
       </w:r>
@@ -2851,8 +2980,13 @@
               <w:widowControl w:val="0"/>
             </w:pPr>
             <w:r>
-              <w:t>The lane keeping item shall ensure that the lane departure oscillating torque amplitude is below Max_Torque_Amplitude</w:t>
-            </w:r>
+              <w:t xml:space="preserve">The lane keeping item shall ensure that the lane departure oscillating torque amplitude is below </w:t>
+            </w:r>
+            <w:proofErr w:type="spellStart"/>
+            <w:r>
+              <w:t>Max_Torque_Amplitude</w:t>
+            </w:r>
+            <w:proofErr w:type="spellEnd"/>
           </w:p>
         </w:tc>
         <w:tc>
@@ -2982,8 +3116,13 @@
               <w:t xml:space="preserve">The lane keeping item shall ensure that the lane departure oscillating torque </w:t>
             </w:r>
             <w:r>
-              <w:t>frequency is bellow Max_Torque_Frecuency</w:t>
-            </w:r>
+              <w:t xml:space="preserve">frequency is bellow </w:t>
+            </w:r>
+            <w:proofErr w:type="spellStart"/>
+            <w:r>
+              <w:t>Max_Torque_Frecuency</w:t>
+            </w:r>
+            <w:proofErr w:type="spellEnd"/>
           </w:p>
         </w:tc>
         <w:tc>
@@ -3044,8 +3183,6 @@
             <w:r>
               <w:t>Set oscillating torque to 0.</w:t>
             </w:r>
-            <w:bookmarkStart w:id="17" w:name="_GoBack"/>
-            <w:bookmarkEnd w:id="17"/>
           </w:p>
         </w:tc>
       </w:tr>
@@ -3254,8 +3391,13 @@
               <w:widowControl w:val="0"/>
             </w:pPr>
             <w:r>
-              <w:t>Choose a reasonable value for Max_Torque_Amplitude</w:t>
-            </w:r>
+              <w:t xml:space="preserve">Choose a reasonable value for </w:t>
+            </w:r>
+            <w:proofErr w:type="spellStart"/>
+            <w:r>
+              <w:t>Max_Torque_Amplitude</w:t>
+            </w:r>
+            <w:proofErr w:type="spellEnd"/>
           </w:p>
         </w:tc>
         <w:tc>
@@ -3342,8 +3484,13 @@
               <w:widowControl w:val="0"/>
             </w:pPr>
             <w:r>
-              <w:t>Choose a reasonable value for Max_Torque_Frequency</w:t>
-            </w:r>
+              <w:t xml:space="preserve">Choose a reasonable value for </w:t>
+            </w:r>
+            <w:proofErr w:type="spellStart"/>
+            <w:r>
+              <w:t>Max_Torque_Frequency</w:t>
+            </w:r>
+            <w:proofErr w:type="spellEnd"/>
           </w:p>
         </w:tc>
         <w:tc>
@@ -3627,7 +3774,27 @@
                 <w:shd w:val="clear" w:color="auto" w:fill="FFFFFF"/>
                 <w:lang w:val="en-GB"/>
               </w:rPr>
-              <w:t>The electronic power steering ECU shall ensure that the lane keeping assistance torque is applied for only Max_Duration.</w:t>
+              <w:t xml:space="preserve">The electronic power steering ECU shall ensure that the lane keeping assistance torque is applied for only </w:t>
+            </w:r>
+            <w:proofErr w:type="spellStart"/>
+            <w:r>
+              <w:rPr>
+                <w:rFonts w:eastAsia="Times New Roman"/>
+                <w:color w:val="000000" w:themeColor="text1"/>
+                <w:shd w:val="clear" w:color="auto" w:fill="FFFFFF"/>
+                <w:lang w:val="en-GB"/>
+              </w:rPr>
+              <w:t>Max_Duration</w:t>
+            </w:r>
+            <w:proofErr w:type="spellEnd"/>
+            <w:r>
+              <w:rPr>
+                <w:rFonts w:eastAsia="Times New Roman"/>
+                <w:color w:val="000000" w:themeColor="text1"/>
+                <w:shd w:val="clear" w:color="auto" w:fill="FFFFFF"/>
+                <w:lang w:val="en-GB"/>
+              </w:rPr>
+              <w:t>.</w:t>
             </w:r>
           </w:p>
           <w:p>
@@ -3902,7 +4069,15 @@
               <w:widowControl w:val="0"/>
             </w:pPr>
             <w:r>
-              <w:t>Validate that the Max_Duration dissuades drivers from taking their hands off the wheel.</w:t>
+              <w:t xml:space="preserve">Validate that the </w:t>
+            </w:r>
+            <w:proofErr w:type="spellStart"/>
+            <w:r>
+              <w:t>Max_Duration</w:t>
+            </w:r>
+            <w:proofErr w:type="spellEnd"/>
+            <w:r>
+              <w:t xml:space="preserve"> dissuades drivers from taking their hands off the wheel.</w:t>
             </w:r>
           </w:p>
         </w:tc>
@@ -3922,7 +4097,15 @@
               <w:spacing w:line="240" w:lineRule="auto"/>
             </w:pPr>
             <w:r>
-              <w:t>Verify that the system turns off if the lane keeping assistance exceeds Max_Duration.</w:t>
+              <w:t xml:space="preserve">Verify that the system turns off if the lane keeping assistance exceeds </w:t>
+            </w:r>
+            <w:proofErr w:type="spellStart"/>
+            <w:r>
+              <w:t>Max_Duration</w:t>
+            </w:r>
+            <w:proofErr w:type="spellEnd"/>
+            <w:r>
+              <w:t>.</w:t>
             </w:r>
           </w:p>
         </w:tc>
@@ -4248,8 +4431,13 @@
               <w:widowControl w:val="0"/>
             </w:pPr>
             <w:r>
-              <w:t>The electronic power steering ECU shall ensure that the lane departure oscillating torque amplitude is below Max_Torque_Amplitude</w:t>
-            </w:r>
+              <w:t xml:space="preserve">The electronic power steering ECU shall ensure that the lane departure oscillating torque amplitude is below </w:t>
+            </w:r>
+            <w:proofErr w:type="spellStart"/>
+            <w:r>
+              <w:t>Max_Torque_Amplitude</w:t>
+            </w:r>
+            <w:proofErr w:type="spellEnd"/>
           </w:p>
         </w:tc>
         <w:tc>
@@ -4394,8 +4582,13 @@
               <w:widowControl w:val="0"/>
             </w:pPr>
             <w:r>
-              <w:t>The electronic power steering ECU shall ensure that the lane departure oscillating torque frequency is bellow Max_Torque_Frecuency</w:t>
-            </w:r>
+              <w:t xml:space="preserve">The electronic power steering ECU shall ensure that the lane departure oscillating torque frequency is bellow </w:t>
+            </w:r>
+            <w:proofErr w:type="spellStart"/>
+            <w:r>
+              <w:t>Max_Torque_Frecuency</w:t>
+            </w:r>
+            <w:proofErr w:type="spellEnd"/>
           </w:p>
         </w:tc>
         <w:tc>
@@ -4570,7 +4763,27 @@
                 <w:lang w:val="en-GB"/>
               </w:rPr>
               <w:lastRenderedPageBreak/>
-              <w:t>ECU shall ensure that the lane keeping assistance torque is applied for only Max_Duration.</w:t>
+              <w:t xml:space="preserve">ECU shall ensure that the lane keeping assistance torque is applied for only </w:t>
+            </w:r>
+            <w:proofErr w:type="spellStart"/>
+            <w:r>
+              <w:rPr>
+                <w:rFonts w:eastAsia="Times New Roman"/>
+                <w:color w:val="000000" w:themeColor="text1"/>
+                <w:shd w:val="clear" w:color="auto" w:fill="FFFFFF"/>
+                <w:lang w:val="en-GB"/>
+              </w:rPr>
+              <w:t>Max_Duration</w:t>
+            </w:r>
+            <w:proofErr w:type="spellEnd"/>
+            <w:r>
+              <w:rPr>
+                <w:rFonts w:eastAsia="Times New Roman"/>
+                <w:color w:val="000000" w:themeColor="text1"/>
+                <w:shd w:val="clear" w:color="auto" w:fill="FFFFFF"/>
+                <w:lang w:val="en-GB"/>
+              </w:rPr>
+              <w:t>.</w:t>
             </w:r>
           </w:p>
         </w:tc>
@@ -4895,7 +5108,23 @@
               <w:spacing w:line="240" w:lineRule="auto"/>
             </w:pPr>
             <w:r>
-              <w:t>The torque oscillation is applied is above Max_Torque_Amplitude or Max_Torque_Frecuency.</w:t>
+              <w:t xml:space="preserve">The torque oscillation is applied is above </w:t>
+            </w:r>
+            <w:proofErr w:type="spellStart"/>
+            <w:r>
+              <w:t>Max_Torque_Amplitude</w:t>
+            </w:r>
+            <w:proofErr w:type="spellEnd"/>
+            <w:r>
+              <w:t xml:space="preserve"> or </w:t>
+            </w:r>
+            <w:proofErr w:type="spellStart"/>
+            <w:r>
+              <w:t>Max_Torque_Frecuency</w:t>
+            </w:r>
+            <w:proofErr w:type="spellEnd"/>
+            <w:r>
+              <w:t>.</w:t>
             </w:r>
           </w:p>
         </w:tc>
@@ -4997,7 +5226,15 @@
               <w:spacing w:line="240" w:lineRule="auto"/>
             </w:pPr>
             <w:r>
-              <w:t>The driver keeps its hands off the wheel for a longer time than Max_Duration.</w:t>
+              <w:t xml:space="preserve">The driver keeps its hands off the wheel for a longer time than </w:t>
+            </w:r>
+            <w:proofErr w:type="spellStart"/>
+            <w:r>
+              <w:t>Max_Duration</w:t>
+            </w:r>
+            <w:proofErr w:type="spellEnd"/>
+            <w:r>
+              <w:t>.</w:t>
             </w:r>
           </w:p>
         </w:tc>

</xml_diff>